<commit_message>
Updated Shlok's picture in face sheet
</commit_message>
<xml_diff>
--- a/Templates/Facesheet.docx
+++ b/Templates/Facesheet.docx
@@ -714,8 +714,16 @@
               <w:rPr>
                 <w:bCs/>
               </w:rPr>
-              <w:t>Alexander Frenette</w:t>
-            </w:r>
+              <w:t xml:space="preserve">Alexander </w:t>
+            </w:r>
+            <w:proofErr w:type="spellStart"/>
+            <w:r>
+              <w:rPr>
+                <w:bCs/>
+              </w:rPr>
+              <w:t>Frenette</w:t>
+            </w:r>
+            <w:proofErr w:type="spellEnd"/>
           </w:p>
         </w:tc>
       </w:tr>
@@ -1208,8 +1216,16 @@
               <w:rPr>
                 <w:bCs/>
               </w:rPr>
-              <w:t>Noah Nannen</w:t>
-            </w:r>
+              <w:t xml:space="preserve">Noah </w:t>
+            </w:r>
+            <w:proofErr w:type="spellStart"/>
+            <w:r>
+              <w:rPr>
+                <w:bCs/>
+              </w:rPr>
+              <w:t>Nannen</w:t>
+            </w:r>
+            <w:proofErr w:type="spellEnd"/>
           </w:p>
         </w:tc>
       </w:tr>
@@ -1638,10 +1654,18 @@
                 <w:noProof/>
               </w:rPr>
               <w:drawing>
-                <wp:inline distT="0" distB="0" distL="0" distR="0" wp14:anchorId="070AD871" wp14:editId="1BBFA5EE">
-                  <wp:extent cx="1245870" cy="1419225"/>
-                  <wp:effectExtent l="0" t="0" r="0" b="9525"/>
-                  <wp:docPr id="3" name="Picture 3"/>
+                <wp:anchor distT="0" distB="0" distL="114300" distR="114300" simplePos="0" relativeHeight="251658240" behindDoc="0" locked="0" layoutInCell="1" allowOverlap="1" wp14:anchorId="7F8C1B0A" wp14:editId="73C8A61C">
+                  <wp:simplePos x="0" y="0"/>
+                  <wp:positionH relativeFrom="column">
+                    <wp:posOffset>-103077</wp:posOffset>
+                  </wp:positionH>
+                  <wp:positionV relativeFrom="paragraph">
+                    <wp:posOffset>62300</wp:posOffset>
+                  </wp:positionV>
+                  <wp:extent cx="1419971" cy="1290547"/>
+                  <wp:effectExtent l="7620" t="0" r="0" b="0"/>
+                  <wp:wrapNone/>
+                  <wp:docPr id="4" name="Picture 4" descr="A picture containing wall, indoor, laying&#10;&#10;Description automatically generated"/>
                   <wp:cNvGraphicFramePr>
                     <a:graphicFrameLocks xmlns:a="http://schemas.openxmlformats.org/drawingml/2006/main" noChangeAspect="1"/>
                   </wp:cNvGraphicFramePr>
@@ -1649,28 +1673,50 @@
                     <a:graphicData uri="http://schemas.openxmlformats.org/drawingml/2006/picture">
                       <pic:pic xmlns:pic="http://schemas.openxmlformats.org/drawingml/2006/picture">
                         <pic:nvPicPr>
-                          <pic:cNvPr id="3" name="Picture 3"/>
-                          <pic:cNvPicPr/>
+                          <pic:cNvPr id="4" name="Picture 4" descr="A picture containing wall, indoor, laying&#10;&#10;Description automatically generated"/>
+                          <pic:cNvPicPr>
+                            <a:picLocks noChangeAspect="1"/>
+                          </pic:cNvPicPr>
                         </pic:nvPicPr>
-                        <pic:blipFill>
-                          <a:blip r:embed="rId10"/>
-                          <a:stretch>
-                            <a:fillRect/>
-                          </a:stretch>
+                        <pic:blipFill rotWithShape="1">
+                          <a:blip r:embed="rId10" cstate="print">
+                            <a:extLst>
+                              <a:ext uri="{28A0092B-C50C-407E-A947-70E740481C1C}">
+                                <a14:useLocalDpi xmlns:a14="http://schemas.microsoft.com/office/drawing/2010/main" val="0"/>
+                              </a:ext>
+                            </a:extLst>
+                          </a:blip>
+                          <a:srcRect l="26809" t="20735" r="27440" b="23799"/>
+                          <a:stretch/>
                         </pic:blipFill>
-                        <pic:spPr>
-                          <a:xfrm>
+                        <pic:spPr bwMode="auto">
+                          <a:xfrm rot="5400000">
                             <a:off x="0" y="0"/>
-                            <a:ext cx="1245870" cy="1419225"/>
+                            <a:ext cx="1419971" cy="1290547"/>
                           </a:xfrm>
                           <a:prstGeom prst="rect">
                             <a:avLst/>
                           </a:prstGeom>
+                          <a:noFill/>
+                          <a:ln>
+                            <a:noFill/>
+                          </a:ln>
+                          <a:extLst>
+                            <a:ext uri="{53640926-AAD7-44D8-BBD7-CCE9431645EC}">
+                              <a14:shadowObscured xmlns:a14="http://schemas.microsoft.com/office/drawing/2010/main"/>
+                            </a:ext>
+                          </a:extLst>
                         </pic:spPr>
                       </pic:pic>
                     </a:graphicData>
                   </a:graphic>
-                </wp:inline>
+                  <wp14:sizeRelH relativeFrom="margin">
+                    <wp14:pctWidth>0</wp14:pctWidth>
+                  </wp14:sizeRelH>
+                  <wp14:sizeRelV relativeFrom="margin">
+                    <wp14:pctHeight>0</wp14:pctHeight>
+                  </wp14:sizeRelV>
+                </wp:anchor>
               </w:drawing>
             </w:r>
           </w:p>
@@ -2118,6 +2164,7 @@
               <w:rPr>
                 <w:noProof/>
               </w:rPr>
+              <w:lastRenderedPageBreak/>
               <w:drawing>
                 <wp:inline distT="0" distB="0" distL="0" distR="0" wp14:anchorId="5B56DD72" wp14:editId="74217A88">
                   <wp:extent cx="1185468" cy="1333500"/>

</xml_diff>